<commit_message>
Adding note about SQL, Web Scraping, Git and ML Cheat Sheet from Datacamp
</commit_message>
<xml_diff>
--- a/09 Other tecnology/01 HTML-CSS-and-Scraping.docx
+++ b/09 Other tecnology/01 HTML-CSS-and-Scraping.docx
@@ -1,6 +1,6 @@
 
 <file path=word/document.xml><?xml version="1.0" encoding="utf-8"?>
-<w:document xmlns:wpc="http://schemas.microsoft.com/office/word/2010/wordprocessingCanvas" xmlns:cx="http://schemas.microsoft.com/office/drawing/2014/chartex" xmlns:cx1="http://schemas.microsoft.com/office/drawing/2015/9/8/chartex" xmlns:cx2="http://schemas.microsoft.com/office/drawing/2015/10/21/chartex" xmlns:cx3="http://schemas.microsoft.com/office/drawing/2016/5/9/chartex" xmlns:cx4="http://schemas.microsoft.com/office/drawing/2016/5/10/chartex" xmlns:cx5="http://schemas.microsoft.com/office/drawing/2016/5/11/chartex" xmlns:cx6="http://schemas.microsoft.com/office/drawing/2016/5/12/chartex" xmlns:cx7="http://schemas.microsoft.com/office/drawing/2016/5/13/chartex" xmlns:cx8="http://schemas.microsoft.com/office/drawing/2016/5/14/chartex" xmlns:mc="http://schemas.openxmlformats.org/markup-compatibility/2006" xmlns:aink="http://schemas.microsoft.com/office/drawing/2016/ink" xmlns:am3d="http://schemas.microsoft.com/office/drawing/2017/model3d" xmlns:o="urn:schemas-microsoft-com:office:office" xmlns:r="http://schemas.openxmlformats.org/officeDocument/2006/relationships" xmlns:m="http://schemas.openxmlformats.org/officeDocument/2006/math" xmlns:v="urn:schemas-microsoft-com:vml" xmlns:wp14="http://schemas.microsoft.com/office/word/2010/wordprocessingDrawing" xmlns:wp="http://schemas.openxmlformats.org/drawingml/2006/wordprocessingDrawing" xmlns:w10="urn:schemas-microsoft-com:office:word" xmlns:w="http://schemas.openxmlformats.org/wordprocessingml/2006/main" xmlns:w14="http://schemas.microsoft.com/office/word/2010/wordml" xmlns:w15="http://schemas.microsoft.com/office/word/2012/wordml" xmlns:w16cex="http://schemas.microsoft.com/office/word/2018/wordml/cex" xmlns:w16cid="http://schemas.microsoft.com/office/word/2016/wordml/cid" xmlns:w16="http://schemas.microsoft.com/office/word/2018/wordml" xmlns:w16sdtdh="http://schemas.microsoft.com/office/word/2020/wordml/sdtdatahash" xmlns:w16se="http://schemas.microsoft.com/office/word/2015/wordml/symex" xmlns:wpg="http://schemas.microsoft.com/office/word/2010/wordprocessingGroup" xmlns:wpi="http://schemas.microsoft.com/office/word/2010/wordprocessingInk" xmlns:wne="http://schemas.microsoft.com/office/word/2006/wordml" xmlns:wps="http://schemas.microsoft.com/office/word/2010/wordprocessingShape" mc:Ignorable="w14 w15 w16se w16cid w16 w16cex w16sdtdh wp14">
+<w:document xmlns:wpc="http://schemas.microsoft.com/office/word/2010/wordprocessingCanvas" xmlns:cx="http://schemas.microsoft.com/office/drawing/2014/chartex" xmlns:cx1="http://schemas.microsoft.com/office/drawing/2015/9/8/chartex" xmlns:cx2="http://schemas.microsoft.com/office/drawing/2015/10/21/chartex" xmlns:cx3="http://schemas.microsoft.com/office/drawing/2016/5/9/chartex" xmlns:cx4="http://schemas.microsoft.com/office/drawing/2016/5/10/chartex" xmlns:cx5="http://schemas.microsoft.com/office/drawing/2016/5/11/chartex" xmlns:cx6="http://schemas.microsoft.com/office/drawing/2016/5/12/chartex" xmlns:cx7="http://schemas.microsoft.com/office/drawing/2016/5/13/chartex" xmlns:cx8="http://schemas.microsoft.com/office/drawing/2016/5/14/chartex" xmlns:mc="http://schemas.openxmlformats.org/markup-compatibility/2006" xmlns:aink="http://schemas.microsoft.com/office/drawing/2016/ink" xmlns:am3d="http://schemas.microsoft.com/office/drawing/2017/model3d" xmlns:o="urn:schemas-microsoft-com:office:office" xmlns:oel="http://schemas.microsoft.com/office/2019/extlst" xmlns:r="http://schemas.openxmlformats.org/officeDocument/2006/relationships" xmlns:m="http://schemas.openxmlformats.org/officeDocument/2006/math" xmlns:v="urn:schemas-microsoft-com:vml" xmlns:wp14="http://schemas.microsoft.com/office/word/2010/wordprocessingDrawing" xmlns:wp="http://schemas.openxmlformats.org/drawingml/2006/wordprocessingDrawing" xmlns:w10="urn:schemas-microsoft-com:office:word" xmlns:w="http://schemas.openxmlformats.org/wordprocessingml/2006/main" xmlns:w14="http://schemas.microsoft.com/office/word/2010/wordml" xmlns:w15="http://schemas.microsoft.com/office/word/2012/wordml" xmlns:w16cex="http://schemas.microsoft.com/office/word/2018/wordml/cex" xmlns:w16cid="http://schemas.microsoft.com/office/word/2016/wordml/cid" xmlns:w16="http://schemas.microsoft.com/office/word/2018/wordml" xmlns:w16sdtdh="http://schemas.microsoft.com/office/word/2020/wordml/sdtdatahash" xmlns:w16se="http://schemas.microsoft.com/office/word/2015/wordml/symex" xmlns:wpg="http://schemas.microsoft.com/office/word/2010/wordprocessingGroup" xmlns:wpi="http://schemas.microsoft.com/office/word/2010/wordprocessingInk" xmlns:wne="http://schemas.microsoft.com/office/word/2006/wordml" xmlns:wps="http://schemas.microsoft.com/office/word/2010/wordprocessingShape" mc:Ignorable="w14 w15 w16se w16cid w16 w16cex w16sdtdh wp14">
   <w:body>
     <w:p>
       <w:pPr>
@@ -233,7 +233,7 @@
                           </pic:cNvPicPr>
                         </pic:nvPicPr>
                         <pic:blipFill>
-                          <a:blip r:embed="rId6">
+                          <a:blip r:embed="rId8">
                             <a:extLst>
                               <a:ext uri="{28A0092B-C50C-407E-A947-70E740481C1C}">
                                 <a14:useLocalDpi xmlns:a14="http://schemas.microsoft.com/office/drawing/2010/main" val="0"/>
@@ -414,7 +414,7 @@
                           </pic:cNvPicPr>
                         </pic:nvPicPr>
                         <pic:blipFill>
-                          <a:blip r:embed="rId7"/>
+                          <a:blip r:embed="rId9"/>
                           <a:stretch>
                             <a:fillRect/>
                           </a:stretch>
@@ -512,7 +512,7 @@
                           </pic:cNvPicPr>
                         </pic:nvPicPr>
                         <pic:blipFill>
-                          <a:blip r:embed="rId8"/>
+                          <a:blip r:embed="rId10"/>
                           <a:stretch>
                             <a:fillRect/>
                           </a:stretch>
@@ -1246,7 +1246,7 @@
                           </pic:cNvPicPr>
                         </pic:nvPicPr>
                         <pic:blipFill>
-                          <a:blip r:embed="rId9"/>
+                          <a:blip r:embed="rId11"/>
                           <a:stretch>
                             <a:fillRect/>
                           </a:stretch>
@@ -1508,20 +1508,43 @@
         <w:rPr>
           <w:b/>
           <w:bCs/>
-        </w:rPr>
-      </w:pPr>
-      <w:r>
-        <w:rPr>
-          <w:b/>
-          <w:bCs/>
-        </w:rPr>
-        <w:t>&lt;meta http-</w:t>
+          <w:lang w:val="fr-FR"/>
+        </w:rPr>
+      </w:pPr>
+      <w:r>
+        <w:rPr>
+          <w:b/>
+          <w:bCs/>
+          <w:lang w:val="fr-FR"/>
+        </w:rPr>
+        <w:t>&lt;</w:t>
       </w:r>
       <w:proofErr w:type="spellStart"/>
-      <w:r>
-        <w:rPr>
-          <w:b/>
-          <w:bCs/>
+      <w:proofErr w:type="gramStart"/>
+      <w:r>
+        <w:rPr>
+          <w:b/>
+          <w:bCs/>
+          <w:lang w:val="fr-FR"/>
+        </w:rPr>
+        <w:t>meta</w:t>
+      </w:r>
+      <w:proofErr w:type="spellEnd"/>
+      <w:proofErr w:type="gramEnd"/>
+      <w:r>
+        <w:rPr>
+          <w:b/>
+          <w:bCs/>
+          <w:lang w:val="fr-FR"/>
+        </w:rPr>
+        <w:t xml:space="preserve"> http-</w:t>
+      </w:r>
+      <w:proofErr w:type="spellStart"/>
+      <w:r>
+        <w:rPr>
+          <w:b/>
+          <w:bCs/>
+          <w:lang w:val="fr-FR"/>
         </w:rPr>
         <w:t>equiv</w:t>
       </w:r>
@@ -1530,34 +1553,49 @@
         <w:rPr>
           <w:b/>
           <w:bCs/>
+          <w:lang w:val="fr-FR"/>
         </w:rPr>
         <w:t xml:space="preserve"> =</w:t>
       </w:r>
       <w:r>
-        <w:t xml:space="preserve">"content-language" </w:t>
-      </w:r>
-      <w:r>
-        <w:rPr>
-          <w:b/>
-          <w:bCs/>
+        <w:rPr>
+          <w:lang w:val="fr-FR"/>
+        </w:rPr>
+        <w:t>"content-</w:t>
+      </w:r>
+      <w:proofErr w:type="spellStart"/>
+      <w:r>
+        <w:rPr>
+          <w:lang w:val="fr-FR"/>
+        </w:rPr>
+        <w:t>language</w:t>
+      </w:r>
+      <w:proofErr w:type="spellEnd"/>
+      <w:r>
+        <w:rPr>
+          <w:lang w:val="fr-FR"/>
+        </w:rPr>
+        <w:t xml:space="preserve">" </w:t>
+      </w:r>
+      <w:r>
+        <w:rPr>
+          <w:b/>
+          <w:bCs/>
+          <w:lang w:val="fr-FR"/>
         </w:rPr>
         <w:t>content=</w:t>
       </w:r>
       <w:r>
-        <w:t>"</w:t>
-      </w:r>
-      <w:proofErr w:type="spellStart"/>
-      <w:r>
-        <w:t>en</w:t>
-      </w:r>
-      <w:proofErr w:type="spellEnd"/>
-      <w:r>
-        <w:t>-us"</w:t>
-      </w:r>
-      <w:r>
-        <w:rPr>
-          <w:b/>
-          <w:bCs/>
+        <w:rPr>
+          <w:lang w:val="fr-FR"/>
+        </w:rPr>
+        <w:t>"en-us"</w:t>
+      </w:r>
+      <w:r>
+        <w:rPr>
+          <w:b/>
+          <w:bCs/>
+          <w:lang w:val="fr-FR"/>
         </w:rPr>
         <w:t>/&gt;</w:t>
       </w:r>
@@ -1565,21 +1603,33 @@
     <w:p>
       <w:pPr>
         <w:pStyle w:val="BodyText"/>
-      </w:pPr>
-    </w:p>
-    <w:p>
-      <w:pPr>
-        <w:pStyle w:val="BodyText"/>
-      </w:pPr>
-    </w:p>
-    <w:p>
-      <w:pPr>
-        <w:pStyle w:val="BodyText"/>
-      </w:pPr>
-    </w:p>
-    <w:p>
-      <w:pPr>
-        <w:pStyle w:val="BodyText"/>
+        <w:rPr>
+          <w:lang w:val="fr-FR"/>
+        </w:rPr>
+      </w:pPr>
+    </w:p>
+    <w:p>
+      <w:pPr>
+        <w:pStyle w:val="BodyText"/>
+        <w:rPr>
+          <w:lang w:val="fr-FR"/>
+        </w:rPr>
+      </w:pPr>
+    </w:p>
+    <w:p>
+      <w:pPr>
+        <w:pStyle w:val="BodyText"/>
+        <w:rPr>
+          <w:lang w:val="fr-FR"/>
+        </w:rPr>
+      </w:pPr>
+    </w:p>
+    <w:p>
+      <w:pPr>
+        <w:pStyle w:val="BodyText"/>
+        <w:rPr>
+          <w:lang w:val="fr-FR"/>
+        </w:rPr>
       </w:pPr>
     </w:p>
     <w:p>
@@ -1816,7 +1866,7 @@
                           </pic:cNvPicPr>
                         </pic:nvPicPr>
                         <pic:blipFill>
-                          <a:blip r:embed="rId10"/>
+                          <a:blip r:embed="rId12"/>
                           <a:stretch>
                             <a:fillRect/>
                           </a:stretch>
@@ -2042,7 +2092,7 @@
                           </pic:cNvPicPr>
                         </pic:nvPicPr>
                         <pic:blipFill>
-                          <a:blip r:embed="rId11"/>
+                          <a:blip r:embed="rId13"/>
                           <a:stretch>
                             <a:fillRect/>
                           </a:stretch>
@@ -3135,41 +3185,52 @@
           <w:bCs/>
         </w:rPr>
         <w:tab/>
-        <w:t xml:space="preserve"> &lt;source </w:t>
+        <w:t xml:space="preserve"> </w:t>
+      </w:r>
+      <w:r>
+        <w:rPr>
+          <w:b/>
+          <w:bCs/>
+          <w:lang w:val="fr-FR"/>
+        </w:rPr>
+        <w:t>&lt;</w:t>
+      </w:r>
+      <w:proofErr w:type="gramStart"/>
+      <w:r>
+        <w:rPr>
+          <w:b/>
+          <w:bCs/>
+          <w:lang w:val="fr-FR"/>
+        </w:rPr>
+        <w:t>source</w:t>
+      </w:r>
+      <w:proofErr w:type="gramEnd"/>
+      <w:r>
+        <w:rPr>
+          <w:b/>
+          <w:bCs/>
+          <w:lang w:val="fr-FR"/>
+        </w:rPr>
+        <w:t xml:space="preserve"> src=</w:t>
+      </w:r>
+      <w:r>
+        <w:rPr>
+          <w:lang w:val="fr-FR"/>
+        </w:rPr>
+        <w:t xml:space="preserve">"17 Verte </w:t>
       </w:r>
       <w:proofErr w:type="spellStart"/>
       <w:r>
         <w:rPr>
-          <w:b/>
-          <w:bCs/>
-        </w:rPr>
-        <w:t>src</w:t>
+          <w:lang w:val="fr-FR"/>
+        </w:rPr>
+        <w:t>Sonreir</w:t>
       </w:r>
       <w:proofErr w:type="spellEnd"/>
       <w:r>
         <w:rPr>
-          <w:b/>
-          <w:bCs/>
-        </w:rPr>
-        <w:t>=</w:t>
-      </w:r>
-      <w:r>
-        <w:t xml:space="preserve">"17 </w:t>
-      </w:r>
-      <w:proofErr w:type="spellStart"/>
-      <w:r>
-        <w:t>Verte</w:t>
-      </w:r>
-      <w:proofErr w:type="spellEnd"/>
-      <w:r>
-        <w:t xml:space="preserve"> </w:t>
-      </w:r>
-      <w:proofErr w:type="spellStart"/>
-      <w:r>
-        <w:t>Sonreir</w:t>
-      </w:r>
-      <w:proofErr w:type="spellEnd"/>
-      <w:r>
+          <w:lang w:val="fr-FR"/>
+        </w:rPr>
         <w:t xml:space="preserve"> (Prod. </w:t>
       </w:r>
       <w:proofErr w:type="spellStart"/>
@@ -4936,12 +4997,21 @@
         </w:rPr>
       </w:pPr>
       <w:r>
+        <w:rPr>
+          <w:lang w:val="es-DO"/>
+        </w:rPr>
         <w:tab/>
       </w:r>
       <w:r>
+        <w:rPr>
+          <w:lang w:val="es-DO"/>
+        </w:rPr>
         <w:tab/>
       </w:r>
       <w:r>
+        <w:rPr>
+          <w:lang w:val="es-DO"/>
+        </w:rPr>
         <w:tab/>
       </w:r>
       <w:r>
@@ -5528,7 +5598,7 @@
       <w:pPr>
         <w:pStyle w:val="BodyText"/>
       </w:pPr>
-      <w:hyperlink r:id="rId12" w:history="1">
+      <w:hyperlink r:id="rId14" w:history="1">
         <w:r>
           <w:rPr>
             <w:rStyle w:val="Hyperlink"/>
@@ -5809,7 +5879,7 @@
                           </pic:cNvPicPr>
                         </pic:nvPicPr>
                         <pic:blipFill>
-                          <a:blip r:embed="rId13">
+                          <a:blip r:embed="rId15">
                             <a:extLst>
                               <a:ext uri="{28A0092B-C50C-407E-A947-70E740481C1C}">
                                 <a14:useLocalDpi xmlns:a14="http://schemas.microsoft.com/office/drawing/2010/main" val="0"/>
@@ -5874,7 +5944,7 @@
                           </pic:cNvPicPr>
                         </pic:nvPicPr>
                         <pic:blipFill>
-                          <a:blip r:embed="rId14">
+                          <a:blip r:embed="rId16">
                             <a:extLst>
                               <a:ext uri="{28A0092B-C50C-407E-A947-70E740481C1C}">
                                 <a14:useLocalDpi xmlns:a14="http://schemas.microsoft.com/office/drawing/2010/main" val="0"/>
@@ -6226,69 +6296,131 @@
         <w:rPr>
           <w:i/>
           <w:iCs/>
-        </w:rPr>
-      </w:pPr>
-      <w:r>
-        <w:t xml:space="preserve">font-style: </w:t>
-      </w:r>
+          <w:lang w:val="fr-FR"/>
+        </w:rPr>
+      </w:pPr>
+      <w:proofErr w:type="gramStart"/>
+      <w:r>
+        <w:rPr>
+          <w:lang w:val="fr-FR"/>
+        </w:rPr>
+        <w:t>font</w:t>
+      </w:r>
+      <w:proofErr w:type="gramEnd"/>
+      <w:r>
+        <w:rPr>
+          <w:lang w:val="fr-FR"/>
+        </w:rPr>
+        <w:t xml:space="preserve">-style: </w:t>
+      </w:r>
+      <w:proofErr w:type="spellStart"/>
       <w:r>
         <w:rPr>
           <w:i/>
           <w:iCs/>
-        </w:rPr>
-        <w:t xml:space="preserve">italic | </w:t>
-      </w:r>
-      <w:proofErr w:type="gramStart"/>
+          <w:lang w:val="fr-FR"/>
+        </w:rPr>
+        <w:t>italic</w:t>
+      </w:r>
+      <w:proofErr w:type="spellEnd"/>
       <w:r>
         <w:rPr>
           <w:i/>
           <w:iCs/>
-        </w:rPr>
-        <w:t>oblique;</w:t>
+          <w:lang w:val="fr-FR"/>
+        </w:rPr>
+        <w:t xml:space="preserve"> | oblique;</w:t>
+      </w:r>
+    </w:p>
+    <w:p>
+      <w:pPr>
+        <w:pStyle w:val="BodyText"/>
+        <w:ind w:left="1418" w:firstLine="709"/>
+        <w:rPr>
+          <w:b/>
+          <w:bCs/>
+          <w:lang w:val="fr-FR"/>
+        </w:rPr>
+      </w:pPr>
+      <w:r>
+        <w:rPr>
+          <w:b/>
+          <w:bCs/>
+          <w:lang w:val="fr-FR"/>
+        </w:rPr>
+        <w:t>}</w:t>
+      </w:r>
+    </w:p>
+    <w:p>
+      <w:pPr>
+        <w:pStyle w:val="BodyText"/>
+        <w:rPr>
+          <w:lang w:val="fr-FR"/>
+        </w:rPr>
+      </w:pPr>
+      <w:r>
+        <w:rPr>
+          <w:lang w:val="fr-FR"/>
+        </w:rPr>
+        <w:tab/>
+      </w:r>
+      <w:r>
+        <w:rPr>
+          <w:lang w:val="fr-FR"/>
+        </w:rPr>
+        <w:tab/>
+      </w:r>
+      <w:proofErr w:type="gramStart"/>
+      <w:r>
+        <w:rPr>
+          <w:b/>
+          <w:bCs/>
+          <w:lang w:val="fr-FR"/>
+        </w:rPr>
+        <w:t>h</w:t>
       </w:r>
       <w:proofErr w:type="gramEnd"/>
-    </w:p>
-    <w:p>
-      <w:pPr>
-        <w:pStyle w:val="BodyText"/>
-        <w:ind w:left="1418" w:firstLine="709"/>
-        <w:rPr>
-          <w:b/>
-          <w:bCs/>
-        </w:rPr>
-      </w:pPr>
-      <w:r>
-        <w:rPr>
-          <w:b/>
-          <w:bCs/>
-        </w:rPr>
-        <w:t>}</w:t>
-      </w:r>
-    </w:p>
-    <w:p>
-      <w:pPr>
-        <w:pStyle w:val="BodyText"/>
-      </w:pPr>
-      <w:r>
-        <w:tab/>
-      </w:r>
-      <w:r>
-        <w:tab/>
-      </w:r>
-      <w:r>
-        <w:rPr>
-          <w:b/>
-          <w:bCs/>
-        </w:rPr>
-        <w:t>h1{</w:t>
-      </w:r>
-      <w:r>
-        <w:t>color: pink;</w:t>
-      </w:r>
-      <w:r>
-        <w:rPr>
-          <w:b/>
-          <w:bCs/>
+      <w:r>
+        <w:rPr>
+          <w:b/>
+          <w:bCs/>
+          <w:lang w:val="fr-FR"/>
+        </w:rPr>
+        <w:t>1{</w:t>
+      </w:r>
+      <w:proofErr w:type="spellStart"/>
+      <w:r>
+        <w:rPr>
+          <w:lang w:val="fr-FR"/>
+        </w:rPr>
+        <w:t>color</w:t>
+      </w:r>
+      <w:proofErr w:type="spellEnd"/>
+      <w:r>
+        <w:rPr>
+          <w:lang w:val="fr-FR"/>
+        </w:rPr>
+        <w:t xml:space="preserve">: </w:t>
+      </w:r>
+      <w:proofErr w:type="spellStart"/>
+      <w:r>
+        <w:rPr>
+          <w:lang w:val="fr-FR"/>
+        </w:rPr>
+        <w:t>pink</w:t>
+      </w:r>
+      <w:proofErr w:type="spellEnd"/>
+      <w:r>
+        <w:rPr>
+          <w:lang w:val="fr-FR"/>
+        </w:rPr>
+        <w:t>;</w:t>
+      </w:r>
+      <w:r>
+        <w:rPr>
+          <w:b/>
+          <w:bCs/>
+          <w:lang w:val="fr-FR"/>
         </w:rPr>
         <w:t>}</w:t>
       </w:r>
@@ -6861,7 +6993,7 @@
                     </pic:cNvPicPr>
                   </pic:nvPicPr>
                   <pic:blipFill>
-                    <a:blip r:embed="rId15">
+                    <a:blip r:embed="rId17">
                       <a:extLst>
                         <a:ext uri="{28A0092B-C50C-407E-A947-70E740481C1C}">
                           <a14:useLocalDpi xmlns:a14="http://schemas.microsoft.com/office/drawing/2010/main" val="0"/>
@@ -7272,7 +7404,7 @@
                     </pic:cNvPicPr>
                   </pic:nvPicPr>
                   <pic:blipFill>
-                    <a:blip r:embed="rId16"/>
+                    <a:blip r:embed="rId18"/>
                     <a:stretch>
                       <a:fillRect/>
                     </a:stretch>
@@ -7816,7 +7948,7 @@
                     <pic:cNvPicPr/>
                   </pic:nvPicPr>
                   <pic:blipFill>
-                    <a:blip r:embed="rId17"/>
+                    <a:blip r:embed="rId19"/>
                     <a:stretch>
                       <a:fillRect/>
                     </a:stretch>
@@ -7861,7 +7993,7 @@
                     <pic:cNvPicPr/>
                   </pic:nvPicPr>
                   <pic:blipFill>
-                    <a:blip r:embed="rId18"/>
+                    <a:blip r:embed="rId20"/>
                     <a:stretch>
                       <a:fillRect/>
                     </a:stretch>
@@ -7921,7 +8053,7 @@
                           <pic:cNvPicPr/>
                         </pic:nvPicPr>
                         <pic:blipFill>
-                          <a:blip r:embed="rId19"/>
+                          <a:blip r:embed="rId21"/>
                           <a:stretch>
                             <a:fillRect/>
                           </a:stretch>
@@ -7971,7 +8103,7 @@
                           <pic:cNvPicPr/>
                         </pic:nvPicPr>
                         <pic:blipFill rotWithShape="1">
-                          <a:blip r:embed="rId20"/>
+                          <a:blip r:embed="rId22"/>
                           <a:srcRect l="50008"/>
                           <a:stretch/>
                         </pic:blipFill>
@@ -8031,7 +8163,7 @@
                     <pic:cNvPicPr/>
                   </pic:nvPicPr>
                   <pic:blipFill>
-                    <a:blip r:embed="rId21"/>
+                    <a:blip r:embed="rId23"/>
                     <a:stretch>
                       <a:fillRect/>
                     </a:stretch>
@@ -8531,7 +8663,7 @@
                           <pic:cNvPicPr/>
                         </pic:nvPicPr>
                         <pic:blipFill>
-                          <a:blip r:embed="rId22"/>
+                          <a:blip r:embed="rId24"/>
                           <a:stretch>
                             <a:fillRect/>
                           </a:stretch>
@@ -8581,7 +8713,7 @@
                           <pic:cNvPicPr/>
                         </pic:nvPicPr>
                         <pic:blipFill>
-                          <a:blip r:embed="rId23"/>
+                          <a:blip r:embed="rId25"/>
                           <a:stretch>
                             <a:fillRect/>
                           </a:stretch>
@@ -8719,7 +8851,7 @@
                     <pic:cNvPicPr/>
                   </pic:nvPicPr>
                   <pic:blipFill>
-                    <a:blip r:embed="rId24"/>
+                    <a:blip r:embed="rId26"/>
                     <a:stretch>
                       <a:fillRect/>
                     </a:stretch>
@@ -8789,7 +8921,7 @@
                     <pic:cNvPicPr/>
                   </pic:nvPicPr>
                   <pic:blipFill>
-                    <a:blip r:embed="rId25"/>
+                    <a:blip r:embed="rId27"/>
                     <a:stretch>
                       <a:fillRect/>
                     </a:stretch>
@@ -8859,7 +8991,7 @@
                     <pic:cNvPicPr/>
                   </pic:nvPicPr>
                   <pic:blipFill>
-                    <a:blip r:embed="rId26"/>
+                    <a:blip r:embed="rId28"/>
                     <a:stretch>
                       <a:fillRect/>
                     </a:stretch>
@@ -8932,7 +9064,7 @@
                     <pic:cNvPicPr/>
                   </pic:nvPicPr>
                   <pic:blipFill>
-                    <a:blip r:embed="rId27"/>
+                    <a:blip r:embed="rId29"/>
                     <a:stretch>
                       <a:fillRect/>
                     </a:stretch>
@@ -9002,7 +9134,7 @@
                     <pic:cNvPicPr/>
                   </pic:nvPicPr>
                   <pic:blipFill>
-                    <a:blip r:embed="rId28"/>
+                    <a:blip r:embed="rId30"/>
                     <a:stretch>
                       <a:fillRect/>
                     </a:stretch>
@@ -9022,6 +9154,11 @@
           </wp:inline>
         </w:drawing>
       </w:r>
+    </w:p>
+    <w:p>
+      <w:pPr>
+        <w:pStyle w:val="BodyText"/>
+      </w:pPr>
     </w:p>
     <w:p>
       <w:pPr>
@@ -9338,7 +9475,7 @@
                           <pic:cNvPicPr/>
                         </pic:nvPicPr>
                         <pic:blipFill>
-                          <a:blip r:embed="rId29"/>
+                          <a:blip r:embed="rId31"/>
                           <a:stretch>
                             <a:fillRect/>
                           </a:stretch>
@@ -9389,7 +9526,7 @@
                           <pic:cNvPicPr/>
                         </pic:nvPicPr>
                         <pic:blipFill>
-                          <a:blip r:embed="rId30"/>
+                          <a:blip r:embed="rId32"/>
                           <a:stretch>
                             <a:fillRect/>
                           </a:stretch>
@@ -9429,6 +9566,7 @@
                 <w:b/>
                 <w:bCs/>
               </w:rPr>
+              <w:lastRenderedPageBreak/>
               <w:t xml:space="preserve">XPATH:  </w:t>
             </w:r>
             <w:r>
@@ -9593,7 +9731,6 @@
                 <w:b/>
                 <w:bCs/>
               </w:rPr>
-              <w:lastRenderedPageBreak/>
               <w:t>m</w:t>
             </w:r>
             <w:r>
@@ -9783,7 +9920,7 @@
                           <pic:cNvPicPr/>
                         </pic:nvPicPr>
                         <pic:blipFill rotWithShape="1">
-                          <a:blip r:embed="rId31"/>
+                          <a:blip r:embed="rId33"/>
                           <a:srcRect r="27400"/>
                           <a:stretch/>
                         </pic:blipFill>
@@ -9841,7 +9978,7 @@
                           <pic:cNvPicPr/>
                         </pic:nvPicPr>
                         <pic:blipFill rotWithShape="1">
-                          <a:blip r:embed="rId32"/>
+                          <a:blip r:embed="rId34"/>
                           <a:srcRect r="9315"/>
                           <a:stretch/>
                         </pic:blipFill>
@@ -10119,7 +10256,7 @@
                           <pic:cNvPicPr/>
                         </pic:nvPicPr>
                         <pic:blipFill>
-                          <a:blip r:embed="rId33"/>
+                          <a:blip r:embed="rId35"/>
                           <a:stretch>
                             <a:fillRect/>
                           </a:stretch>
@@ -10363,7 +10500,7 @@
                           <pic:cNvPicPr/>
                         </pic:nvPicPr>
                         <pic:blipFill>
-                          <a:blip r:embed="rId34"/>
+                          <a:blip r:embed="rId36"/>
                           <a:stretch>
                             <a:fillRect/>
                           </a:stretch>
@@ -10753,7 +10890,7 @@
                           <pic:cNvPicPr/>
                         </pic:nvPicPr>
                         <pic:blipFill>
-                          <a:blip r:embed="rId35"/>
+                          <a:blip r:embed="rId37"/>
                           <a:stretch>
                             <a:fillRect/>
                           </a:stretch>
@@ -10824,9 +10961,15 @@
     </w:p>
     <w:p>
       <w:pPr>
+        <w:pStyle w:val="BodyText"/>
+      </w:pPr>
+    </w:p>
+    <w:p>
+      <w:pPr>
         <w:pStyle w:val="Heading2"/>
       </w:pPr>
       <w:r>
+        <w:lastRenderedPageBreak/>
         <w:t>Extracting information</w:t>
       </w:r>
     </w:p>
@@ -10840,7 +10983,6 @@
         <w:pStyle w:val="BodyText"/>
       </w:pPr>
       <w:r>
-        <w:lastRenderedPageBreak/>
         <w:t xml:space="preserve">html %&gt;% </w:t>
       </w:r>
       <w:proofErr w:type="spellStart"/>
@@ -11346,6 +11488,9 @@
         <w:pStyle w:val="BodyText"/>
       </w:pPr>
       <w:r>
+        <w:rPr>
+          <w:noProof/>
+        </w:rPr>
         <w:drawing>
           <wp:inline distT="0" distB="0" distL="0" distR="0" wp14:anchorId="452CB7C6" wp14:editId="49CDA971">
             <wp:extent cx="4643252" cy="1671608"/>
@@ -11362,7 +11507,7 @@
                     <pic:cNvPicPr/>
                   </pic:nvPicPr>
                   <pic:blipFill>
-                    <a:blip r:embed="rId36"/>
+                    <a:blip r:embed="rId38"/>
                     <a:stretch>
                       <a:fillRect/>
                     </a:stretch>
@@ -11388,6 +11533,9 @@
         <w:pStyle w:val="BodyText"/>
       </w:pPr>
       <w:r>
+        <w:rPr>
+          <w:noProof/>
+        </w:rPr>
         <w:drawing>
           <wp:inline distT="0" distB="0" distL="0" distR="0" wp14:anchorId="7B8B5EAF" wp14:editId="69E4B1DE">
             <wp:extent cx="5124203" cy="1899223"/>
@@ -11404,7 +11552,7 @@
                     <pic:cNvPicPr/>
                   </pic:nvPicPr>
                   <pic:blipFill>
-                    <a:blip r:embed="rId37"/>
+                    <a:blip r:embed="rId39"/>
                     <a:stretch>
                       <a:fillRect/>
                     </a:stretch>
@@ -11425,16 +11573,6 @@
         </w:drawing>
       </w:r>
     </w:p>
-    <w:p>
-      <w:pPr>
-        <w:pStyle w:val="BodyText"/>
-      </w:pPr>
-    </w:p>
-    <w:p>
-      <w:pPr>
-        <w:pStyle w:val="BodyText"/>
-      </w:pPr>
-    </w:p>
     <w:sectPr>
       <w:pgSz w:w="12240" w:h="15840"/>
       <w:pgMar w:top="1134" w:right="1134" w:bottom="1134" w:left="1134" w:header="0" w:footer="0" w:gutter="0"/>
@@ -11446,8 +11584,46 @@
 </w:document>
 </file>
 
+<file path=word/endnotes.xml><?xml version="1.0" encoding="utf-8"?>
+<w:endnotes xmlns:wpc="http://schemas.microsoft.com/office/word/2010/wordprocessingCanvas" xmlns:cx="http://schemas.microsoft.com/office/drawing/2014/chartex" xmlns:cx1="http://schemas.microsoft.com/office/drawing/2015/9/8/chartex" xmlns:cx2="http://schemas.microsoft.com/office/drawing/2015/10/21/chartex" xmlns:cx3="http://schemas.microsoft.com/office/drawing/2016/5/9/chartex" xmlns:cx4="http://schemas.microsoft.com/office/drawing/2016/5/10/chartex" xmlns:cx5="http://schemas.microsoft.com/office/drawing/2016/5/11/chartex" xmlns:cx6="http://schemas.microsoft.com/office/drawing/2016/5/12/chartex" xmlns:cx7="http://schemas.microsoft.com/office/drawing/2016/5/13/chartex" xmlns:cx8="http://schemas.microsoft.com/office/drawing/2016/5/14/chartex" xmlns:mc="http://schemas.openxmlformats.org/markup-compatibility/2006" xmlns:aink="http://schemas.microsoft.com/office/drawing/2016/ink" xmlns:am3d="http://schemas.microsoft.com/office/drawing/2017/model3d" xmlns:o="urn:schemas-microsoft-com:office:office" xmlns:oel="http://schemas.microsoft.com/office/2019/extlst" xmlns:r="http://schemas.openxmlformats.org/officeDocument/2006/relationships" xmlns:m="http://schemas.openxmlformats.org/officeDocument/2006/math" xmlns:v="urn:schemas-microsoft-com:vml" xmlns:wp14="http://schemas.microsoft.com/office/word/2010/wordprocessingDrawing" xmlns:wp="http://schemas.openxmlformats.org/drawingml/2006/wordprocessingDrawing" xmlns:w10="urn:schemas-microsoft-com:office:word" xmlns:w="http://schemas.openxmlformats.org/wordprocessingml/2006/main" xmlns:w14="http://schemas.microsoft.com/office/word/2010/wordml" xmlns:w15="http://schemas.microsoft.com/office/word/2012/wordml" xmlns:w16cex="http://schemas.microsoft.com/office/word/2018/wordml/cex" xmlns:w16cid="http://schemas.microsoft.com/office/word/2016/wordml/cid" xmlns:w16="http://schemas.microsoft.com/office/word/2018/wordml" xmlns:w16sdtdh="http://schemas.microsoft.com/office/word/2020/wordml/sdtdatahash" xmlns:w16se="http://schemas.microsoft.com/office/word/2015/wordml/symex" xmlns:wpg="http://schemas.microsoft.com/office/word/2010/wordprocessingGroup" xmlns:wpi="http://schemas.microsoft.com/office/word/2010/wordprocessingInk" xmlns:wne="http://schemas.microsoft.com/office/word/2006/wordml" xmlns:wps="http://schemas.microsoft.com/office/word/2010/wordprocessingShape" mc:Ignorable="w14 w15 w16se w16cid w16 w16cex w16sdtdh wp14">
+  <w:endnote w:type="separator" w:id="-1">
+    <w:p>
+      <w:r>
+        <w:separator/>
+      </w:r>
+    </w:p>
+  </w:endnote>
+  <w:endnote w:type="continuationSeparator" w:id="0">
+    <w:p>
+      <w:r>
+        <w:continuationSeparator/>
+      </w:r>
+    </w:p>
+  </w:endnote>
+</w:endnotes>
+</file>
+
+<file path=word/footnotes.xml><?xml version="1.0" encoding="utf-8"?>
+<w:footnotes xmlns:wpc="http://schemas.microsoft.com/office/word/2010/wordprocessingCanvas" xmlns:cx="http://schemas.microsoft.com/office/drawing/2014/chartex" xmlns:cx1="http://schemas.microsoft.com/office/drawing/2015/9/8/chartex" xmlns:cx2="http://schemas.microsoft.com/office/drawing/2015/10/21/chartex" xmlns:cx3="http://schemas.microsoft.com/office/drawing/2016/5/9/chartex" xmlns:cx4="http://schemas.microsoft.com/office/drawing/2016/5/10/chartex" xmlns:cx5="http://schemas.microsoft.com/office/drawing/2016/5/11/chartex" xmlns:cx6="http://schemas.microsoft.com/office/drawing/2016/5/12/chartex" xmlns:cx7="http://schemas.microsoft.com/office/drawing/2016/5/13/chartex" xmlns:cx8="http://schemas.microsoft.com/office/drawing/2016/5/14/chartex" xmlns:mc="http://schemas.openxmlformats.org/markup-compatibility/2006" xmlns:aink="http://schemas.microsoft.com/office/drawing/2016/ink" xmlns:am3d="http://schemas.microsoft.com/office/drawing/2017/model3d" xmlns:o="urn:schemas-microsoft-com:office:office" xmlns:oel="http://schemas.microsoft.com/office/2019/extlst" xmlns:r="http://schemas.openxmlformats.org/officeDocument/2006/relationships" xmlns:m="http://schemas.openxmlformats.org/officeDocument/2006/math" xmlns:v="urn:schemas-microsoft-com:vml" xmlns:wp14="http://schemas.microsoft.com/office/word/2010/wordprocessingDrawing" xmlns:wp="http://schemas.openxmlformats.org/drawingml/2006/wordprocessingDrawing" xmlns:w10="urn:schemas-microsoft-com:office:word" xmlns:w="http://schemas.openxmlformats.org/wordprocessingml/2006/main" xmlns:w14="http://schemas.microsoft.com/office/word/2010/wordml" xmlns:w15="http://schemas.microsoft.com/office/word/2012/wordml" xmlns:w16cex="http://schemas.microsoft.com/office/word/2018/wordml/cex" xmlns:w16cid="http://schemas.microsoft.com/office/word/2016/wordml/cid" xmlns:w16="http://schemas.microsoft.com/office/word/2018/wordml" xmlns:w16sdtdh="http://schemas.microsoft.com/office/word/2020/wordml/sdtdatahash" xmlns:w16se="http://schemas.microsoft.com/office/word/2015/wordml/symex" xmlns:wpg="http://schemas.microsoft.com/office/word/2010/wordprocessingGroup" xmlns:wpi="http://schemas.microsoft.com/office/word/2010/wordprocessingInk" xmlns:wne="http://schemas.microsoft.com/office/word/2006/wordml" xmlns:wps="http://schemas.microsoft.com/office/word/2010/wordprocessingShape" mc:Ignorable="w14 w15 w16se w16cid w16 w16cex w16sdtdh wp14">
+  <w:footnote w:type="separator" w:id="-1">
+    <w:p>
+      <w:r>
+        <w:separator/>
+      </w:r>
+    </w:p>
+  </w:footnote>
+  <w:footnote w:type="continuationSeparator" w:id="0">
+    <w:p>
+      <w:r>
+        <w:continuationSeparator/>
+      </w:r>
+    </w:p>
+  </w:footnote>
+</w:footnotes>
+</file>
+
 <file path=word/numbering.xml><?xml version="1.0" encoding="utf-8"?>
-<w:numbering xmlns:wpc="http://schemas.microsoft.com/office/word/2010/wordprocessingCanvas" xmlns:cx="http://schemas.microsoft.com/office/drawing/2014/chartex" xmlns:cx1="http://schemas.microsoft.com/office/drawing/2015/9/8/chartex" xmlns:cx2="http://schemas.microsoft.com/office/drawing/2015/10/21/chartex" xmlns:cx3="http://schemas.microsoft.com/office/drawing/2016/5/9/chartex" xmlns:cx4="http://schemas.microsoft.com/office/drawing/2016/5/10/chartex" xmlns:cx5="http://schemas.microsoft.com/office/drawing/2016/5/11/chartex" xmlns:cx6="http://schemas.microsoft.com/office/drawing/2016/5/12/chartex" xmlns:cx7="http://schemas.microsoft.com/office/drawing/2016/5/13/chartex" xmlns:cx8="http://schemas.microsoft.com/office/drawing/2016/5/14/chartex" xmlns:mc="http://schemas.openxmlformats.org/markup-compatibility/2006" xmlns:aink="http://schemas.microsoft.com/office/drawing/2016/ink" xmlns:am3d="http://schemas.microsoft.com/office/drawing/2017/model3d" xmlns:o="urn:schemas-microsoft-com:office:office" xmlns:r="http://schemas.openxmlformats.org/officeDocument/2006/relationships" xmlns:m="http://schemas.openxmlformats.org/officeDocument/2006/math" xmlns:v="urn:schemas-microsoft-com:vml" xmlns:wp14="http://schemas.microsoft.com/office/word/2010/wordprocessingDrawing" xmlns:wp="http://schemas.openxmlformats.org/drawingml/2006/wordprocessingDrawing" xmlns:w10="urn:schemas-microsoft-com:office:word" xmlns:w="http://schemas.openxmlformats.org/wordprocessingml/2006/main" xmlns:w14="http://schemas.microsoft.com/office/word/2010/wordml" xmlns:w15="http://schemas.microsoft.com/office/word/2012/wordml" xmlns:w16cex="http://schemas.microsoft.com/office/word/2018/wordml/cex" xmlns:w16cid="http://schemas.microsoft.com/office/word/2016/wordml/cid" xmlns:w16="http://schemas.microsoft.com/office/word/2018/wordml" xmlns:w16sdtdh="http://schemas.microsoft.com/office/word/2020/wordml/sdtdatahash" xmlns:w16se="http://schemas.microsoft.com/office/word/2015/wordml/symex" xmlns:wpg="http://schemas.microsoft.com/office/word/2010/wordprocessingGroup" xmlns:wpi="http://schemas.microsoft.com/office/word/2010/wordprocessingInk" xmlns:wne="http://schemas.microsoft.com/office/word/2006/wordml" xmlns:wps="http://schemas.microsoft.com/office/word/2010/wordprocessingShape" mc:Ignorable="w14 w15 w16se w16cid w16 w16cex w16sdtdh wp14">
+<w:numbering xmlns:wpc="http://schemas.microsoft.com/office/word/2010/wordprocessingCanvas" xmlns:cx="http://schemas.microsoft.com/office/drawing/2014/chartex" xmlns:cx1="http://schemas.microsoft.com/office/drawing/2015/9/8/chartex" xmlns:cx2="http://schemas.microsoft.com/office/drawing/2015/10/21/chartex" xmlns:cx3="http://schemas.microsoft.com/office/drawing/2016/5/9/chartex" xmlns:cx4="http://schemas.microsoft.com/office/drawing/2016/5/10/chartex" xmlns:cx5="http://schemas.microsoft.com/office/drawing/2016/5/11/chartex" xmlns:cx6="http://schemas.microsoft.com/office/drawing/2016/5/12/chartex" xmlns:cx7="http://schemas.microsoft.com/office/drawing/2016/5/13/chartex" xmlns:cx8="http://schemas.microsoft.com/office/drawing/2016/5/14/chartex" xmlns:mc="http://schemas.openxmlformats.org/markup-compatibility/2006" xmlns:aink="http://schemas.microsoft.com/office/drawing/2016/ink" xmlns:am3d="http://schemas.microsoft.com/office/drawing/2017/model3d" xmlns:o="urn:schemas-microsoft-com:office:office" xmlns:oel="http://schemas.microsoft.com/office/2019/extlst" xmlns:r="http://schemas.openxmlformats.org/officeDocument/2006/relationships" xmlns:m="http://schemas.openxmlformats.org/officeDocument/2006/math" xmlns:v="urn:schemas-microsoft-com:vml" xmlns:wp14="http://schemas.microsoft.com/office/word/2010/wordprocessingDrawing" xmlns:wp="http://schemas.openxmlformats.org/drawingml/2006/wordprocessingDrawing" xmlns:w10="urn:schemas-microsoft-com:office:word" xmlns:w="http://schemas.openxmlformats.org/wordprocessingml/2006/main" xmlns:w14="http://schemas.microsoft.com/office/word/2010/wordml" xmlns:w15="http://schemas.microsoft.com/office/word/2012/wordml" xmlns:w16cex="http://schemas.microsoft.com/office/word/2018/wordml/cex" xmlns:w16cid="http://schemas.microsoft.com/office/word/2016/wordml/cid" xmlns:w16="http://schemas.microsoft.com/office/word/2018/wordml" xmlns:w16sdtdh="http://schemas.microsoft.com/office/word/2020/wordml/sdtdatahash" xmlns:w16se="http://schemas.microsoft.com/office/word/2015/wordml/symex" xmlns:wpg="http://schemas.microsoft.com/office/word/2010/wordprocessingGroup" xmlns:wpi="http://schemas.microsoft.com/office/word/2010/wordprocessingInk" xmlns:wne="http://schemas.microsoft.com/office/word/2006/wordml" xmlns:wps="http://schemas.microsoft.com/office/word/2010/wordprocessingShape" mc:Ignorable="w14 w15 w16se w16cid w16 w16cex w16sdtdh wp14">
   <w:abstractNum w:abstractNumId="0" w15:restartNumberingAfterBreak="0">
     <w:nsid w:val="1AB252F9"/>
     <w:multiLevelType w:val="multilevel"/>

</xml_diff>